<commit_message>
adjust heading font size
</commit_message>
<xml_diff>
--- a/documents/DRAFTv1-stix-v1.2.1-wd01-part13-data-marking.docx
+++ b/documents/DRAFTv1-stix-v1.2.1-wd01-part13-data-marking.docx
@@ -3583,8 +3583,6 @@
       <w:r>
         <w:t xml:space="preserve">default </w:t>
       </w:r>
-      <w:bookmarkStart w:id="9" w:name="_GoBack"/>
-      <w:bookmarkEnd w:id="9"/>
       <w:r>
         <w:t>extensions), and the color white indicates the component data models</w:t>
       </w:r>
@@ -3730,41 +3728,70 @@
           <w:b/>
         </w:rPr>
       </w:pPr>
-      <w:bookmarkStart w:id="10" w:name="_Ref389819936"/>
-      <w:bookmarkStart w:id="11" w:name="_Ref390077491"/>
+      <w:bookmarkStart w:id="9" w:name="_Ref389819936"/>
+      <w:bookmarkStart w:id="10" w:name="_Ref390077491"/>
       <w:r>
         <w:t xml:space="preserve">Figure </w:t>
       </w:r>
-      <w:fldSimple w:instr=" STYLEREF 1 \s ">
-        <w:r>
-          <w:rPr>
-            <w:noProof/>
-          </w:rPr>
-          <w:t>1</w:t>
-        </w:r>
-      </w:fldSimple>
+      <w:r>
+        <w:fldChar w:fldCharType="begin"/>
+      </w:r>
+      <w:r>
+        <w:instrText xml:space="preserve"> STYLEREF </w:instrText>
+      </w:r>
+      <w:r>
+        <w:instrText xml:space="preserve">1 \s </w:instrText>
+      </w:r>
+      <w:r>
+        <w:fldChar w:fldCharType="separate"/>
+      </w:r>
+      <w:r>
+        <w:rPr>
+          <w:noProof/>
+        </w:rPr>
+        <w:t>1</w:t>
+      </w:r>
+      <w:r>
+        <w:rPr>
+          <w:noProof/>
+        </w:rPr>
+        <w:fldChar w:fldCharType="end"/>
+      </w:r>
       <w:r>
         <w:noBreakHyphen/>
       </w:r>
-      <w:fldSimple w:instr=" SEQ Figure \* ARABIC \s 1 ">
-        <w:r>
-          <w:rPr>
-            <w:noProof/>
-          </w:rPr>
-          <w:t>1</w:t>
-        </w:r>
-      </w:fldSimple>
+      <w:r>
+        <w:fldChar w:fldCharType="begin"/>
+      </w:r>
+      <w:r>
+        <w:instrText xml:space="preserve"> SEQ Figure \* ARABIC \s 1 </w:instrText>
+      </w:r>
+      <w:r>
+        <w:fldChar w:fldCharType="separate"/>
+      </w:r>
+      <w:r>
+        <w:rPr>
+          <w:noProof/>
+        </w:rPr>
+        <w:t>1</w:t>
+      </w:r>
+      <w:r>
+        <w:rPr>
+          <w:noProof/>
+        </w:rPr>
+        <w:fldChar w:fldCharType="end"/>
+      </w:r>
+      <w:bookmarkEnd w:id="9"/>
+      <w:r>
+        <w:t>.  STIX Language v1.2</w:t>
+      </w:r>
+      <w:r>
+        <w:t>.1</w:t>
+      </w:r>
+      <w:r>
+        <w:t xml:space="preserve"> specification documents</w:t>
+      </w:r>
       <w:bookmarkEnd w:id="10"/>
-      <w:r>
-        <w:t>.  STIX Language v1.2</w:t>
-      </w:r>
-      <w:r>
-        <w:t>.1</w:t>
-      </w:r>
-      <w:r>
-        <w:t xml:space="preserve"> specification documents</w:t>
-      </w:r>
-      <w:bookmarkEnd w:id="11"/>
     </w:p>
     <w:p>
       <w:pPr>
@@ -3775,16 +3802,16 @@
         <w:spacing w:before="360" w:after="60"/>
         <w:ind w:left="720" w:hanging="720"/>
       </w:pPr>
-      <w:bookmarkStart w:id="12" w:name="_Ref420068206"/>
-      <w:bookmarkStart w:id="13" w:name="_Toc421714918"/>
-      <w:bookmarkStart w:id="14" w:name="_Toc429574296"/>
+      <w:bookmarkStart w:id="11" w:name="_Ref420068206"/>
+      <w:bookmarkStart w:id="12" w:name="_Toc421714918"/>
+      <w:bookmarkStart w:id="13" w:name="_Toc429574296"/>
       <w:r>
         <w:t>Document Conventions</w:t>
       </w:r>
       <w:bookmarkEnd w:id="8"/>
+      <w:bookmarkEnd w:id="11"/>
       <w:bookmarkEnd w:id="12"/>
       <w:bookmarkEnd w:id="13"/>
-      <w:bookmarkEnd w:id="14"/>
     </w:p>
     <w:p>
       <w:r>
@@ -3800,17 +3827,17 @@
         </w:tabs>
         <w:spacing w:before="360" w:after="60"/>
       </w:pPr>
-      <w:bookmarkStart w:id="15" w:name="_Toc389570603"/>
-      <w:bookmarkStart w:id="16" w:name="_Toc389581073"/>
-      <w:bookmarkStart w:id="17" w:name="_Toc421714920"/>
-      <w:bookmarkStart w:id="18" w:name="_Toc429574297"/>
+      <w:bookmarkStart w:id="14" w:name="_Toc389570603"/>
+      <w:bookmarkStart w:id="15" w:name="_Toc389581073"/>
+      <w:bookmarkStart w:id="16" w:name="_Toc421714920"/>
+      <w:bookmarkStart w:id="17" w:name="_Toc429574297"/>
       <w:r>
         <w:t>Fonts</w:t>
       </w:r>
+      <w:bookmarkEnd w:id="14"/>
       <w:bookmarkEnd w:id="15"/>
       <w:bookmarkEnd w:id="16"/>
       <w:bookmarkEnd w:id="17"/>
-      <w:bookmarkEnd w:id="18"/>
     </w:p>
     <w:p>
       <w:pPr>
@@ -4238,15 +4265,15 @@
         </w:tabs>
         <w:spacing w:before="360" w:after="60"/>
       </w:pPr>
-      <w:bookmarkStart w:id="19" w:name="_Ref394486021"/>
-      <w:bookmarkStart w:id="20" w:name="_Toc421714921"/>
-      <w:bookmarkStart w:id="21" w:name="_Toc429574298"/>
+      <w:bookmarkStart w:id="18" w:name="_Ref394486021"/>
+      <w:bookmarkStart w:id="19" w:name="_Toc421714921"/>
+      <w:bookmarkStart w:id="20" w:name="_Toc429574298"/>
       <w:r>
         <w:t>UML Package References</w:t>
       </w:r>
+      <w:bookmarkEnd w:id="18"/>
       <w:bookmarkEnd w:id="19"/>
       <w:bookmarkEnd w:id="20"/>
-      <w:bookmarkEnd w:id="21"/>
     </w:p>
     <w:p>
       <w:pPr>
@@ -4333,25 +4360,25 @@
         </w:tabs>
         <w:spacing w:before="360" w:after="60"/>
       </w:pPr>
-      <w:bookmarkStart w:id="22" w:name="_Toc389570605"/>
-      <w:bookmarkStart w:id="23" w:name="_Toc389581075"/>
-      <w:bookmarkStart w:id="24" w:name="_Toc421714922"/>
-      <w:bookmarkStart w:id="25" w:name="_Toc429574299"/>
+      <w:bookmarkStart w:id="21" w:name="_Toc389570605"/>
+      <w:bookmarkStart w:id="22" w:name="_Toc389581075"/>
+      <w:bookmarkStart w:id="23" w:name="_Toc421714922"/>
+      <w:bookmarkStart w:id="24" w:name="_Toc429574299"/>
       <w:r>
         <w:t>UML Diagrams</w:t>
       </w:r>
+      <w:bookmarkEnd w:id="21"/>
       <w:bookmarkEnd w:id="22"/>
       <w:bookmarkEnd w:id="23"/>
       <w:bookmarkEnd w:id="24"/>
-      <w:bookmarkEnd w:id="25"/>
     </w:p>
     <w:p>
       <w:pPr>
         <w:spacing w:after="240"/>
       </w:pPr>
-      <w:bookmarkStart w:id="26" w:name="_Toc389570606"/>
-      <w:bookmarkStart w:id="27" w:name="_Toc389581076"/>
-      <w:bookmarkStart w:id="28" w:name="_Ref394436861"/>
+      <w:bookmarkStart w:id="25" w:name="_Toc389570606"/>
+      <w:bookmarkStart w:id="26" w:name="_Toc389581076"/>
+      <w:bookmarkStart w:id="27" w:name="_Ref394436861"/>
       <w:r>
         <w:t xml:space="preserve">This specification makes use of UML diagrams to visually depict relationships between STIX Language constructs. Note that the diagrams have been extracted directly from the full UML model for STIX; they </w:t>
       </w:r>
@@ -4377,28 +4404,19 @@
     <w:p>
       <w:pPr>
         <w:pStyle w:val="Heading4"/>
-        <w:tabs>
-          <w:tab w:val="num" w:pos="1008"/>
-        </w:tabs>
-        <w:spacing w:before="360" w:after="0"/>
-        <w:ind w:left="720" w:hanging="720"/>
-        <w:rPr>
-          <w:sz w:val="20"/>
-        </w:rPr>
-      </w:pPr>
-      <w:bookmarkStart w:id="29" w:name="_Toc398242026"/>
-      <w:bookmarkStart w:id="30" w:name="_Toc421714923"/>
-      <w:bookmarkStart w:id="31" w:name="_Toc429574300"/>
-      <w:r>
-        <w:rPr>
-          <w:sz w:val="20"/>
-        </w:rPr>
+      </w:pPr>
+      <w:bookmarkStart w:id="28" w:name="_Toc398242026"/>
+      <w:bookmarkStart w:id="29" w:name="_Toc421714923"/>
+      <w:bookmarkStart w:id="30" w:name="_Toc429574300"/>
+      <w:bookmarkStart w:id="31" w:name="_GoBack"/>
+      <w:r>
         <w:t>Class Properties</w:t>
       </w:r>
+      <w:bookmarkEnd w:id="28"/>
       <w:bookmarkEnd w:id="29"/>
       <w:bookmarkEnd w:id="30"/>
-      <w:bookmarkEnd w:id="31"/>
-    </w:p>
+    </w:p>
+    <w:bookmarkEnd w:id="31"/>
     <w:p>
       <w:pPr>
         <w:spacing w:after="240"/>
@@ -4410,22 +4428,11 @@
     <w:p>
       <w:pPr>
         <w:pStyle w:val="Heading4"/>
-        <w:tabs>
-          <w:tab w:val="num" w:pos="1008"/>
-        </w:tabs>
-        <w:spacing w:before="360" w:after="0"/>
-        <w:ind w:left="720" w:hanging="720"/>
-        <w:rPr>
-          <w:sz w:val="20"/>
-        </w:rPr>
       </w:pPr>
       <w:bookmarkStart w:id="32" w:name="_Toc398242027"/>
       <w:bookmarkStart w:id="33" w:name="_Toc421714924"/>
       <w:bookmarkStart w:id="34" w:name="_Toc429574301"/>
       <w:r>
-        <w:rPr>
-          <w:sz w:val="20"/>
-        </w:rPr>
         <w:t>Diagram Icons and Arrow Types</w:t>
       </w:r>
       <w:bookmarkEnd w:id="32"/>
@@ -4519,25 +4526,51 @@
       <w:r>
         <w:t xml:space="preserve">Table </w:t>
       </w:r>
-      <w:fldSimple w:instr=" STYLEREF 1 \s ">
-        <w:r>
-          <w:rPr>
-            <w:noProof/>
-          </w:rPr>
-          <w:t>1</w:t>
-        </w:r>
-      </w:fldSimple>
+      <w:r>
+        <w:fldChar w:fldCharType="begin"/>
+      </w:r>
+      <w:r>
+        <w:instrText xml:space="preserve"> STYLEREF 1 \s </w:instrText>
+      </w:r>
+      <w:r>
+        <w:fldChar w:fldCharType="separate"/>
+      </w:r>
+      <w:r>
+        <w:rPr>
+          <w:noProof/>
+        </w:rPr>
+        <w:t>1</w:t>
+      </w:r>
+      <w:r>
+        <w:rPr>
+          <w:noProof/>
+        </w:rPr>
+        <w:fldChar w:fldCharType="end"/>
+      </w:r>
       <w:r>
         <w:noBreakHyphen/>
       </w:r>
-      <w:fldSimple w:instr=" SEQ Table \* ARABIC \s 1 ">
-        <w:r>
-          <w:rPr>
-            <w:noProof/>
-          </w:rPr>
-          <w:t>1</w:t>
-        </w:r>
-      </w:fldSimple>
+      <w:r>
+        <w:fldChar w:fldCharType="begin"/>
+      </w:r>
+      <w:r>
+        <w:instrText xml:space="preserve"> SEQ Table \* ARABIC \s 1 </w:instrText>
+      </w:r>
+      <w:r>
+        <w:fldChar w:fldCharType="separate"/>
+      </w:r>
+      <w:r>
+        <w:rPr>
+          <w:noProof/>
+        </w:rPr>
+        <w:t>1</w:t>
+      </w:r>
+      <w:r>
+        <w:rPr>
+          <w:noProof/>
+        </w:rPr>
+        <w:fldChar w:fldCharType="end"/>
+      </w:r>
       <w:bookmarkEnd w:id="35"/>
       <w:r>
         <w:t>.  UML diagram icons</w:t>
@@ -4782,10 +4815,10 @@
                   <v:path o:extrusionok="f" gradientshapeok="t" o:connecttype="rect"/>
                   <o:lock v:ext="edit" aspectratio="t"/>
                 </v:shapetype>
-                <v:shape id="_x0000_i1025" type="#_x0000_t75" style="width:21.9pt;height:21.9pt" o:ole="">
+                <v:shape id="_x0000_i1025" type="#_x0000_t75" style="width:21.75pt;height:21.75pt" o:ole="">
                   <v:imagedata r:id="rId27" o:title=""/>
                 </v:shape>
-                <o:OLEObject Type="Embed" ProgID="PBrush" ShapeID="_x0000_i1025" DrawAspect="Content" ObjectID="_1503560013" r:id="rId28"/>
+                <o:OLEObject Type="Embed" ProgID="PBrush" ShapeID="_x0000_i1025" DrawAspect="Content" ObjectID="_1503989597" r:id="rId28"/>
               </w:object>
             </w:r>
           </w:p>
@@ -4939,10 +4972,10 @@
             </w:pPr>
             <w:r>
               <w:object w:dxaOrig="270" w:dyaOrig="195">
-                <v:shape id="_x0000_i1026" type="#_x0000_t75" style="width:14.4pt;height:14.4pt" o:ole="">
+                <v:shape id="_x0000_i1026" type="#_x0000_t75" style="width:14.25pt;height:14.25pt" o:ole="">
                   <v:imagedata r:id="rId30" o:title=""/>
                 </v:shape>
-                <o:OLEObject Type="Embed" ProgID="PBrush" ShapeID="_x0000_i1026" DrawAspect="Content" ObjectID="_1503560014" r:id="rId31"/>
+                <o:OLEObject Type="Embed" ProgID="PBrush" ShapeID="_x0000_i1026" DrawAspect="Content" ObjectID="_1503989598" r:id="rId31"/>
               </w:object>
             </w:r>
           </w:p>
@@ -5000,10 +5033,10 @@
             </w:pPr>
             <w:r>
               <w:object w:dxaOrig="210" w:dyaOrig="150">
-                <v:shape id="_x0000_i1027" type="#_x0000_t75" style="width:14.4pt;height:14.4pt" o:ole="">
+                <v:shape id="_x0000_i1027" type="#_x0000_t75" style="width:14.25pt;height:14.25pt" o:ole="">
                   <v:imagedata r:id="rId32" o:title=""/>
                 </v:shape>
-                <o:OLEObject Type="Embed" ProgID="PBrush" ShapeID="_x0000_i1027" DrawAspect="Content" ObjectID="_1503560015" r:id="rId33"/>
+                <o:OLEObject Type="Embed" ProgID="PBrush" ShapeID="_x0000_i1027" DrawAspect="Content" ObjectID="_1503989599" r:id="rId33"/>
               </w:object>
             </w:r>
           </w:p>
@@ -5122,7 +5155,7 @@
                 </mc:Choice>
                 <mc:Fallback>
                   <w:pict>
-                    <v:shapetype w14:anchorId="67850811" id="_x0000_t32" coordsize="21600,21600" o:spt="32" o:oned="t" path="m,l21600,21600e" filled="f">
+                    <v:shapetype w14:anchorId="6F801460" id="_x0000_t32" coordsize="21600,21600" o:spt="32" o:oned="t" path="m,l21600,21600e" filled="f">
                       <v:path arrowok="t" fillok="f" o:connecttype="none"/>
                       <o:lock v:ext="edit" shapetype="t"/>
                     </v:shapetype>
@@ -5186,10 +5219,10 @@
                 <w:color w:val="000000" w:themeColor="text1"/>
               </w:rPr>
               <w:object w:dxaOrig="1140" w:dyaOrig="780">
-                <v:shape id="_x0000_i1028" type="#_x0000_t75" style="width:57.6pt;height:35.05pt" o:ole="">
+                <v:shape id="_x0000_i1028" type="#_x0000_t75" style="width:57.75pt;height:35.3pt" o:ole="">
                   <v:imagedata r:id="rId34" o:title=""/>
                 </v:shape>
-                <o:OLEObject Type="Embed" ProgID="PBrush" ShapeID="_x0000_i1028" DrawAspect="Content" ObjectID="_1503560016" r:id="rId35"/>
+                <o:OLEObject Type="Embed" ProgID="PBrush" ShapeID="_x0000_i1028" DrawAspect="Content" ObjectID="_1503989600" r:id="rId35"/>
               </w:object>
             </w:r>
           </w:p>
@@ -5224,23 +5257,12 @@
     <w:p>
       <w:pPr>
         <w:pStyle w:val="Heading4"/>
-        <w:tabs>
-          <w:tab w:val="num" w:pos="1008"/>
-        </w:tabs>
-        <w:spacing w:before="360" w:after="0"/>
-        <w:ind w:left="720" w:hanging="720"/>
-        <w:rPr>
-          <w:sz w:val="20"/>
-        </w:rPr>
       </w:pPr>
       <w:bookmarkStart w:id="36" w:name="_Ref397935245"/>
       <w:bookmarkStart w:id="37" w:name="_Toc398242028"/>
       <w:bookmarkStart w:id="38" w:name="_Toc421714925"/>
       <w:bookmarkStart w:id="39" w:name="_Toc429574302"/>
       <w:r>
-        <w:rPr>
-          <w:sz w:val="20"/>
-        </w:rPr>
         <w:lastRenderedPageBreak/>
         <w:t>Color Coding</w:t>
       </w:r>
@@ -5378,25 +5400,51 @@
       <w:r>
         <w:t xml:space="preserve">Figure </w:t>
       </w:r>
-      <w:fldSimple w:instr=" STYLEREF 1 \s ">
-        <w:r>
-          <w:rPr>
-            <w:noProof/>
-          </w:rPr>
-          <w:t>1</w:t>
-        </w:r>
-      </w:fldSimple>
+      <w:r>
+        <w:fldChar w:fldCharType="begin"/>
+      </w:r>
+      <w:r>
+        <w:instrText xml:space="preserve"> STYLEREF 1 \s </w:instrText>
+      </w:r>
+      <w:r>
+        <w:fldChar w:fldCharType="separate"/>
+      </w:r>
+      <w:r>
+        <w:rPr>
+          <w:noProof/>
+        </w:rPr>
+        <w:t>1</w:t>
+      </w:r>
+      <w:r>
+        <w:rPr>
+          <w:noProof/>
+        </w:rPr>
+        <w:fldChar w:fldCharType="end"/>
+      </w:r>
       <w:r>
         <w:noBreakHyphen/>
       </w:r>
-      <w:fldSimple w:instr=" SEQ Figure \* ARABIC \s 1 ">
-        <w:r>
-          <w:rPr>
-            <w:noProof/>
-          </w:rPr>
-          <w:t>2</w:t>
-        </w:r>
-      </w:fldSimple>
+      <w:r>
+        <w:fldChar w:fldCharType="begin"/>
+      </w:r>
+      <w:r>
+        <w:instrText xml:space="preserve"> SEQ Figure \* ARABIC \s 1 </w:instrText>
+      </w:r>
+      <w:r>
+        <w:fldChar w:fldCharType="separate"/>
+      </w:r>
+      <w:r>
+        <w:rPr>
+          <w:noProof/>
+        </w:rPr>
+        <w:t>2</w:t>
+      </w:r>
+      <w:r>
+        <w:rPr>
+          <w:noProof/>
+        </w:rPr>
+        <w:fldChar w:fldCharType="end"/>
+      </w:r>
       <w:bookmarkEnd w:id="40"/>
       <w:r>
         <w:t>.  Data model color coding</w:t>
@@ -5416,9 +5464,9 @@
       <w:r>
         <w:t>Property Table Notation</w:t>
       </w:r>
+      <w:bookmarkEnd w:id="25"/>
       <w:bookmarkEnd w:id="26"/>
       <w:bookmarkEnd w:id="27"/>
-      <w:bookmarkEnd w:id="28"/>
       <w:bookmarkEnd w:id="41"/>
       <w:bookmarkEnd w:id="42"/>
     </w:p>
@@ -7218,25 +7266,51 @@
       <w:r>
         <w:t xml:space="preserve">Table </w:t>
       </w:r>
-      <w:fldSimple w:instr=" STYLEREF 1 \s ">
-        <w:r>
-          <w:rPr>
-            <w:noProof/>
-          </w:rPr>
-          <w:t>3</w:t>
-        </w:r>
-      </w:fldSimple>
+      <w:r>
+        <w:fldChar w:fldCharType="begin"/>
+      </w:r>
+      <w:r>
+        <w:instrText xml:space="preserve"> STYLEREF 1 \s </w:instrText>
+      </w:r>
+      <w:r>
+        <w:fldChar w:fldCharType="separate"/>
+      </w:r>
+      <w:r>
+        <w:rPr>
+          <w:noProof/>
+        </w:rPr>
+        <w:t>3</w:t>
+      </w:r>
+      <w:r>
+        <w:rPr>
+          <w:noProof/>
+        </w:rPr>
+        <w:fldChar w:fldCharType="end"/>
+      </w:r>
       <w:r>
         <w:noBreakHyphen/>
       </w:r>
-      <w:fldSimple w:instr=" SEQ Table \* ARABIC \s 1 ">
-        <w:r>
-          <w:rPr>
-            <w:noProof/>
-          </w:rPr>
-          <w:t>1</w:t>
-        </w:r>
-      </w:fldSimple>
+      <w:r>
+        <w:fldChar w:fldCharType="begin"/>
+      </w:r>
+      <w:r>
+        <w:instrText xml:space="preserve"> SEQ Table \* ARABIC \s 1 </w:instrText>
+      </w:r>
+      <w:r>
+        <w:fldChar w:fldCharType="separate"/>
+      </w:r>
+      <w:r>
+        <w:rPr>
+          <w:noProof/>
+        </w:rPr>
+        <w:t>1</w:t>
+      </w:r>
+      <w:r>
+        <w:rPr>
+          <w:noProof/>
+        </w:rPr>
+        <w:fldChar w:fldCharType="end"/>
+      </w:r>
       <w:bookmarkEnd w:id="76"/>
       <w:r>
         <w:t xml:space="preserve">. Properties of the </w:t>
@@ -7661,25 +7735,51 @@
       <w:r>
         <w:t xml:space="preserve">Figure </w:t>
       </w:r>
-      <w:fldSimple w:instr=" STYLEREF 1 \s ">
-        <w:r>
-          <w:rPr>
-            <w:noProof/>
-          </w:rPr>
-          <w:t>3</w:t>
-        </w:r>
-      </w:fldSimple>
+      <w:r>
+        <w:fldChar w:fldCharType="begin"/>
+      </w:r>
+      <w:r>
+        <w:instrText xml:space="preserve"> STYLEREF 1 \s </w:instrText>
+      </w:r>
+      <w:r>
+        <w:fldChar w:fldCharType="separate"/>
+      </w:r>
+      <w:r>
+        <w:rPr>
+          <w:noProof/>
+        </w:rPr>
+        <w:t>3</w:t>
+      </w:r>
+      <w:r>
+        <w:rPr>
+          <w:noProof/>
+        </w:rPr>
+        <w:fldChar w:fldCharType="end"/>
+      </w:r>
       <w:r>
         <w:noBreakHyphen/>
       </w:r>
-      <w:fldSimple w:instr=" SEQ Figure \* ARABIC \s 1 ">
-        <w:r>
-          <w:rPr>
-            <w:noProof/>
-          </w:rPr>
-          <w:t>1</w:t>
-        </w:r>
-      </w:fldSimple>
+      <w:r>
+        <w:fldChar w:fldCharType="begin"/>
+      </w:r>
+      <w:r>
+        <w:instrText xml:space="preserve"> SEQ Figure \* ARABIC \s 1 </w:instrText>
+      </w:r>
+      <w:r>
+        <w:fldChar w:fldCharType="separate"/>
+      </w:r>
+      <w:r>
+        <w:rPr>
+          <w:noProof/>
+        </w:rPr>
+        <w:t>1</w:t>
+      </w:r>
+      <w:r>
+        <w:rPr>
+          <w:noProof/>
+        </w:rPr>
+        <w:fldChar w:fldCharType="end"/>
+      </w:r>
       <w:bookmarkEnd w:id="80"/>
       <w:r>
         <w:t xml:space="preserve">. UML diagram of the </w:t>
@@ -7865,25 +7965,51 @@
       <w:r>
         <w:t xml:space="preserve">Table </w:t>
       </w:r>
-      <w:fldSimple w:instr=" STYLEREF 1 \s ">
-        <w:r>
-          <w:rPr>
-            <w:noProof/>
-          </w:rPr>
-          <w:t>3</w:t>
-        </w:r>
-      </w:fldSimple>
+      <w:r>
+        <w:fldChar w:fldCharType="begin"/>
+      </w:r>
+      <w:r>
+        <w:instrText xml:space="preserve"> STYLEREF 1 \s </w:instrText>
+      </w:r>
+      <w:r>
+        <w:fldChar w:fldCharType="separate"/>
+      </w:r>
+      <w:r>
+        <w:rPr>
+          <w:noProof/>
+        </w:rPr>
+        <w:t>3</w:t>
+      </w:r>
+      <w:r>
+        <w:rPr>
+          <w:noProof/>
+        </w:rPr>
+        <w:fldChar w:fldCharType="end"/>
+      </w:r>
       <w:r>
         <w:noBreakHyphen/>
       </w:r>
-      <w:fldSimple w:instr=" SEQ Table \* ARABIC \s 1 ">
-        <w:r>
-          <w:rPr>
-            <w:noProof/>
-          </w:rPr>
-          <w:t>2</w:t>
-        </w:r>
-      </w:fldSimple>
+      <w:r>
+        <w:fldChar w:fldCharType="begin"/>
+      </w:r>
+      <w:r>
+        <w:instrText xml:space="preserve"> SEQ Table \* ARABIC \s 1 </w:instrText>
+      </w:r>
+      <w:r>
+        <w:fldChar w:fldCharType="separate"/>
+      </w:r>
+      <w:r>
+        <w:rPr>
+          <w:noProof/>
+        </w:rPr>
+        <w:t>2</w:t>
+      </w:r>
+      <w:r>
+        <w:rPr>
+          <w:noProof/>
+        </w:rPr>
+        <w:fldChar w:fldCharType="end"/>
+      </w:r>
       <w:bookmarkEnd w:id="81"/>
       <w:r>
         <w:t xml:space="preserve">. Properties of the </w:t>
@@ -8893,25 +9019,54 @@
       <w:r>
         <w:t xml:space="preserve">Figure </w:t>
       </w:r>
-      <w:fldSimple w:instr=" STYLEREF 1 \s ">
-        <w:r>
-          <w:rPr>
-            <w:noProof/>
-          </w:rPr>
-          <w:t>3</w:t>
-        </w:r>
-      </w:fldSimple>
+      <w:r>
+        <w:fldChar w:fldCharType="begin"/>
+      </w:r>
+      <w:r>
+        <w:instrText xml:space="preserve"> STYLEREF 1 \s</w:instrText>
+      </w:r>
+      <w:r>
+        <w:instrText xml:space="preserve"> </w:instrText>
+      </w:r>
+      <w:r>
+        <w:fldChar w:fldCharType="separate"/>
+      </w:r>
+      <w:r>
+        <w:rPr>
+          <w:noProof/>
+        </w:rPr>
+        <w:t>3</w:t>
+      </w:r>
+      <w:r>
+        <w:rPr>
+          <w:noProof/>
+        </w:rPr>
+        <w:fldChar w:fldCharType="end"/>
+      </w:r>
       <w:r>
         <w:noBreakHyphen/>
       </w:r>
-      <w:fldSimple w:instr=" SEQ Figure \* ARABIC \s 1 ">
-        <w:r>
-          <w:rPr>
-            <w:noProof/>
-          </w:rPr>
-          <w:t>2</w:t>
-        </w:r>
-      </w:fldSimple>
+      <w:r>
+        <w:fldChar w:fldCharType="begin"/>
+      </w:r>
+      <w:r>
+        <w:instrText xml:space="preserve"> SEQ Figure \* ARABIC \s 1 </w:instrText>
+      </w:r>
+      <w:r>
+        <w:fldChar w:fldCharType="separate"/>
+      </w:r>
+      <w:r>
+        <w:rPr>
+          <w:noProof/>
+        </w:rPr>
+        <w:t>2</w:t>
+      </w:r>
+      <w:r>
+        <w:rPr>
+          <w:noProof/>
+        </w:rPr>
+        <w:fldChar w:fldCharType="end"/>
+      </w:r>
       <w:bookmarkEnd w:id="85"/>
       <w:r>
         <w:t xml:space="preserve">.  UML diagram of the </w:t>
@@ -9061,25 +9216,51 @@
       <w:r>
         <w:t xml:space="preserve">Table </w:t>
       </w:r>
-      <w:fldSimple w:instr=" STYLEREF 1 \s ">
-        <w:r>
-          <w:rPr>
-            <w:noProof/>
-          </w:rPr>
-          <w:t>3</w:t>
-        </w:r>
-      </w:fldSimple>
+      <w:r>
+        <w:fldChar w:fldCharType="begin"/>
+      </w:r>
+      <w:r>
+        <w:instrText xml:space="preserve"> STYLEREF 1 \s </w:instrText>
+      </w:r>
+      <w:r>
+        <w:fldChar w:fldCharType="separate"/>
+      </w:r>
+      <w:r>
+        <w:rPr>
+          <w:noProof/>
+        </w:rPr>
+        <w:t>3</w:t>
+      </w:r>
+      <w:r>
+        <w:rPr>
+          <w:noProof/>
+        </w:rPr>
+        <w:fldChar w:fldCharType="end"/>
+      </w:r>
       <w:r>
         <w:noBreakHyphen/>
       </w:r>
-      <w:fldSimple w:instr=" SEQ Table \* ARABIC \s 1 ">
-        <w:r>
-          <w:rPr>
-            <w:noProof/>
-          </w:rPr>
-          <w:t>3</w:t>
-        </w:r>
-      </w:fldSimple>
+      <w:r>
+        <w:fldChar w:fldCharType="begin"/>
+      </w:r>
+      <w:r>
+        <w:instrText xml:space="preserve"> SEQ Table \* ARABIC \s 1 </w:instrText>
+      </w:r>
+      <w:r>
+        <w:fldChar w:fldCharType="separate"/>
+      </w:r>
+      <w:r>
+        <w:rPr>
+          <w:noProof/>
+        </w:rPr>
+        <w:t>3</w:t>
+      </w:r>
+      <w:r>
+        <w:rPr>
+          <w:noProof/>
+        </w:rPr>
+        <w:fldChar w:fldCharType="end"/>
+      </w:r>
       <w:bookmarkEnd w:id="86"/>
       <w:r>
         <w:t xml:space="preserve">. Default extensions of the </w:t>
@@ -9492,25 +9673,51 @@
         <w:lastRenderedPageBreak/>
         <w:t xml:space="preserve">Table </w:t>
       </w:r>
-      <w:fldSimple w:instr=" STYLEREF 1 \s ">
-        <w:r>
-          <w:rPr>
-            <w:noProof/>
-          </w:rPr>
-          <w:t>3</w:t>
-        </w:r>
-      </w:fldSimple>
+      <w:r>
+        <w:fldChar w:fldCharType="begin"/>
+      </w:r>
+      <w:r>
+        <w:instrText xml:space="preserve"> STYLEREF 1 \s </w:instrText>
+      </w:r>
+      <w:r>
+        <w:fldChar w:fldCharType="separate"/>
+      </w:r>
+      <w:r>
+        <w:rPr>
+          <w:noProof/>
+        </w:rPr>
+        <w:t>3</w:t>
+      </w:r>
+      <w:r>
+        <w:rPr>
+          <w:noProof/>
+        </w:rPr>
+        <w:fldChar w:fldCharType="end"/>
+      </w:r>
       <w:r>
         <w:noBreakHyphen/>
       </w:r>
-      <w:fldSimple w:instr=" SEQ Table \* ARABIC \s 1 ">
-        <w:r>
-          <w:rPr>
-            <w:noProof/>
-          </w:rPr>
-          <w:t>4</w:t>
-        </w:r>
-      </w:fldSimple>
+      <w:r>
+        <w:fldChar w:fldCharType="begin"/>
+      </w:r>
+      <w:r>
+        <w:instrText xml:space="preserve"> SEQ Table \* ARABIC \s 1 </w:instrText>
+      </w:r>
+      <w:r>
+        <w:fldChar w:fldCharType="separate"/>
+      </w:r>
+      <w:r>
+        <w:rPr>
+          <w:noProof/>
+        </w:rPr>
+        <w:t>4</w:t>
+      </w:r>
+      <w:r>
+        <w:rPr>
+          <w:noProof/>
+        </w:rPr>
+        <w:fldChar w:fldCharType="end"/>
+      </w:r>
       <w:bookmarkEnd w:id="87"/>
       <w:r>
         <w:t xml:space="preserve">. Properties of the </w:t>
@@ -11125,7 +11332,7 @@
         <w:sz w:val="16"/>
         <w:szCs w:val="16"/>
       </w:rPr>
-      <w:t>4</w:t>
+      <w:t>6</w:t>
     </w:r>
     <w:r>
       <w:rPr>
@@ -12438,7 +12645,7 @@
   <w:abstractNum w:abstractNumId="18" w15:restartNumberingAfterBreak="0">
     <w:nsid w:val="5FB31357"/>
     <w:multiLevelType w:val="multilevel"/>
-    <w:tmpl w:val="E6D895E0"/>
+    <w:tmpl w:val="96AE2BF2"/>
     <w:lvl w:ilvl="0">
       <w:start w:val="1"/>
       <w:numFmt w:val="decimal"/>
@@ -13843,16 +14050,22 @@
     <w:basedOn w:val="Heading3"/>
     <w:next w:val="Normal"/>
     <w:qFormat/>
+    <w:rsid w:val="00A122DF"/>
     <w:pPr>
       <w:numPr>
         <w:ilvl w:val="3"/>
       </w:numPr>
+      <w:tabs>
+        <w:tab w:val="num" w:pos="1008"/>
+      </w:tabs>
+      <w:spacing w:before="360" w:after="0"/>
+      <w:ind w:left="720" w:hanging="720"/>
       <w:outlineLvl w:val="3"/>
     </w:pPr>
     <w:rPr>
       <w:bCs w:val="0"/>
       <w:sz w:val="24"/>
-      <w:szCs w:val="28"/>
+      <w:szCs w:val="24"/>
     </w:rPr>
   </w:style>
   <w:style w:type="paragraph" w:styleId="Heading5">
@@ -14929,7 +15142,7 @@
 </file>
 
 <file path=customXml/itemProps1.xml><?xml version="1.0" encoding="utf-8"?>
-<ds:datastoreItem xmlns:ds="http://schemas.openxmlformats.org/officeDocument/2006/customXml" ds:itemID="{1F644002-99B2-44C0-A836-A15EB8226E76}">
+<ds:datastoreItem xmlns:ds="http://schemas.openxmlformats.org/officeDocument/2006/customXml" ds:itemID="{896EEC43-9486-45A4-8E85-C1D06E22655E}">
   <ds:schemaRefs>
     <ds:schemaRef ds:uri="http://schemas.openxmlformats.org/officeDocument/2006/bibliography"/>
   </ds:schemaRefs>

</xml_diff>